<commit_message>
Working need to be revised.
</commit_message>
<xml_diff>
--- a/Report.docx
+++ b/Report.docx
@@ -174,13 +174,7 @@
         <w:rPr>
           <w:rFonts w:ascii="Times New Roman" w:hAnsi="Times New Roman" w:cs="Times New Roman"/>
         </w:rPr>
-        <w:t>Operations Table</w:t>
-      </w:r>
-      <w:r>
-        <w:rPr>
-          <w:rFonts w:ascii="Times New Roman" w:hAnsi="Times New Roman" w:cs="Times New Roman"/>
-        </w:rPr>
-        <w:t xml:space="preserve"> for File Allocation Table (FAT):</w:t>
+        <w:t>Operations Table for File Allocation Table (FAT):</w:t>
       </w:r>
     </w:p>
     <w:p>
@@ -409,27 +403,7 @@
           <w:sz w:val="28"/>
           <w:szCs w:val="28"/>
         </w:rPr>
-        <w:t>Table (</w:t>
-      </w:r>
-      <w:r>
-        <w:rPr>
-          <w:rFonts w:ascii="Times New Roman" w:hAnsi="Times New Roman" w:cs="Times New Roman"/>
-          <w:b/>
-          <w:bCs/>
-          <w:sz w:val="28"/>
-          <w:szCs w:val="28"/>
-        </w:rPr>
-        <w:t>DT</w:t>
-      </w:r>
-      <w:r>
-        <w:rPr>
-          <w:rFonts w:ascii="Times New Roman" w:hAnsi="Times New Roman" w:cs="Times New Roman"/>
-          <w:b/>
-          <w:bCs/>
-          <w:sz w:val="28"/>
-          <w:szCs w:val="28"/>
-        </w:rPr>
-        <w:t>) Analysis:</w:t>
+        <w:t>Table (DT) Analysis:</w:t>
       </w:r>
     </w:p>
     <w:p>
@@ -685,19 +659,7 @@
         <w:rPr>
           <w:rFonts w:ascii="CMR12" w:hAnsi="CMR12"/>
         </w:rPr>
-        <w:t>“</w:t>
-      </w:r>
-      <w:r>
-        <w:rPr>
-          <w:rFonts w:ascii="CMR12" w:hAnsi="CMR12"/>
-        </w:rPr>
-        <w:t>input_1024_200_9_0_0.txt</w:t>
-      </w:r>
-      <w:r>
-        <w:rPr>
-          <w:rFonts w:ascii="CMR12" w:hAnsi="CMR12"/>
-        </w:rPr>
-        <w:t xml:space="preserve">”. </w:t>
+        <w:t xml:space="preserve">“input_1024_200_9_0_0.txt”. </w:t>
       </w:r>
     </w:p>
     <w:p>
@@ -727,19 +689,7 @@
         <w:rPr>
           <w:rFonts w:ascii="CMR12" w:hAnsi="CMR12"/>
         </w:rPr>
-        <w:t xml:space="preserve">” </w:t>
-      </w:r>
-      <w:r>
-        <w:rPr>
-          <w:rFonts w:ascii="CMR12" w:hAnsi="CMR12"/>
-        </w:rPr>
-        <w:t xml:space="preserve">is </w:t>
-      </w:r>
-      <w:r>
-        <w:rPr>
-          <w:rFonts w:ascii="CMR12" w:hAnsi="CMR12"/>
-        </w:rPr>
-        <w:t>Access.</w:t>
+        <w:t>” is Access.</w:t>
       </w:r>
     </w:p>
     <w:p>
@@ -956,7 +906,6 @@
         <w:szCs w:val="32"/>
       </w:rPr>
     </w:pPr>
-    <w:proofErr w:type="spellStart"/>
     <w:r>
       <w:rPr>
         <w:b/>
@@ -964,29 +913,8 @@
         <w:sz w:val="32"/>
         <w:szCs w:val="32"/>
       </w:rPr>
-      <w:t>Firat</w:t>
+      <w:t>Firat Tamur</w:t>
     </w:r>
-    <w:proofErr w:type="spellEnd"/>
-    <w:r>
-      <w:rPr>
-        <w:b/>
-        <w:bCs/>
-        <w:sz w:val="32"/>
-        <w:szCs w:val="32"/>
-      </w:rPr>
-      <w:t xml:space="preserve"> </w:t>
-    </w:r>
-    <w:proofErr w:type="spellStart"/>
-    <w:r>
-      <w:rPr>
-        <w:b/>
-        <w:bCs/>
-        <w:sz w:val="32"/>
-        <w:szCs w:val="32"/>
-      </w:rPr>
-      <w:t>Tamur</w:t>
-    </w:r>
-    <w:proofErr w:type="spellEnd"/>
   </w:p>
   <w:p>
     <w:pPr>
@@ -1686,6 +1614,7 @@
   <w:style w:type="character" w:default="1" w:styleId="DefaultParagraphFont">
     <w:name w:val="Default Paragraph Font"/>
     <w:uiPriority w:val="1"/>
+    <w:semiHidden/>
     <w:unhideWhenUsed/>
   </w:style>
   <w:style w:type="table" w:default="1" w:styleId="TableNormal">

</xml_diff>